<commit_message>
updated with more cases
</commit_message>
<xml_diff>
--- a/Day4+Introduction to Scripting+Assigment+Work+06-04-2024.docx
+++ b/Day4+Introduction to Scripting+Assigment+Work+06-04-2024.docx
@@ -17,8 +17,6 @@
         </w:rPr>
         <w:t>Assigment:</w:t>
       </w:r>
-      <w:bookmarkStart w:id="0" w:name="_GoBack"/>
-      <w:bookmarkEnd w:id="0"/>
     </w:p>
     <w:p/>
     <w:p>
@@ -609,92 +607,62 @@
       <w:pPr>
         <w:pStyle w:val="Heading1"/>
       </w:pPr>
+      <w:r>
+        <w:t>sed command usages:</w:t>
+      </w:r>
+    </w:p>
+    <w:p>
+      <w:pPr>
+        <w:pStyle w:val="Heading2"/>
+      </w:pPr>
+      <w:r>
+        <w:t xml:space="preserve"> </w:t>
+      </w:r>
+      <w:r>
+        <w:t>Practice-1: command:</w:t>
+      </w:r>
+      <w:r>
+        <w:t xml:space="preserve"> search and replace </w:t>
+      </w:r>
+      <w:r>
+        <w:t>an</w:t>
+      </w:r>
+      <w:r>
+        <w:t xml:space="preserve"> old string with new string. </w:t>
+      </w:r>
+    </w:p>
+    <w:p>
+      <w:pPr>
+        <w:rPr>
+          <w:b/>
+          <w:u w:val="single"/>
+        </w:rPr>
+      </w:pPr>
+      <w:r>
+        <w:t xml:space="preserve"> </w:t>
+      </w:r>
+      <w:r>
+        <w:rPr>
+          <w:b/>
+          <w:u w:val="single"/>
+        </w:rPr>
+        <w:t>sed -</w:t>
+      </w:r>
       <w:proofErr w:type="spellStart"/>
       <w:r>
-        <w:t>sed</w:t>
+        <w:rPr>
+          <w:b/>
+          <w:u w:val="single"/>
+        </w:rPr>
+        <w:t>i</w:t>
       </w:r>
       <w:proofErr w:type="spellEnd"/>
       <w:r>
-        <w:t xml:space="preserve"> command usages:</w:t>
-      </w:r>
-    </w:p>
-    <w:p>
-      <w:pPr>
-        <w:pStyle w:val="Heading2"/>
-      </w:pPr>
-      <w:r>
-        <w:t xml:space="preserve"> </w:t>
-      </w:r>
-      <w:r>
-        <w:t>Practice-1: command:</w:t>
-      </w:r>
-      <w:r>
-        <w:t xml:space="preserve"> search and replace </w:t>
-      </w:r>
-      <w:r>
-        <w:t>an</w:t>
-      </w:r>
-      <w:r>
-        <w:t xml:space="preserve"> old string with new string. </w:t>
-      </w:r>
-    </w:p>
-    <w:p>
-      <w:pPr>
         <w:rPr>
           <w:b/>
           <w:u w:val="single"/>
         </w:rPr>
-      </w:pPr>
-      <w:r>
-        <w:t xml:space="preserve"> </w:t>
-      </w:r>
-      <w:proofErr w:type="spellStart"/>
-      <w:r>
-        <w:rPr>
-          <w:b/>
-          <w:u w:val="single"/>
-        </w:rPr>
-        <w:t>sed</w:t>
-      </w:r>
-      <w:proofErr w:type="spellEnd"/>
-      <w:r>
-        <w:rPr>
-          <w:b/>
-          <w:u w:val="single"/>
-        </w:rPr>
-        <w:t xml:space="preserve"> -</w:t>
-      </w:r>
-      <w:proofErr w:type="spellStart"/>
-      <w:r>
-        <w:rPr>
-          <w:b/>
-          <w:u w:val="single"/>
-        </w:rPr>
-        <w:t>i</w:t>
-      </w:r>
-      <w:proofErr w:type="spellEnd"/>
-      <w:r>
-        <w:rPr>
-          <w:b/>
-          <w:u w:val="single"/>
-        </w:rPr>
-        <w:t xml:space="preserve"> “s/</w:t>
-      </w:r>
-      <w:proofErr w:type="spellStart"/>
-      <w:r>
-        <w:rPr>
-          <w:b/>
-          <w:u w:val="single"/>
-        </w:rPr>
-        <w:t>old_string</w:t>
-      </w:r>
-      <w:proofErr w:type="spellEnd"/>
-      <w:r>
-        <w:rPr>
-          <w:b/>
-          <w:u w:val="single"/>
-        </w:rPr>
-        <w:t>/new_string/g” input.txt</w:t>
+        <w:t xml:space="preserve"> “s/old_string/new_string/g” input.txt</w:t>
       </w:r>
     </w:p>
     <w:p>
@@ -759,7 +727,262 @@
         </w:drawing>
       </w:r>
     </w:p>
+    <w:p>
+      <w:pPr>
+        <w:rPr>
+          <w:b/>
+          <w:u w:val="single"/>
+        </w:rPr>
+      </w:pPr>
+    </w:p>
+    <w:p>
+      <w:pPr>
+        <w:pStyle w:val="Heading2"/>
+      </w:pPr>
+      <w:r>
+        <w:t>Practice-</w:t>
+      </w:r>
+      <w:r>
+        <w:t>2</w:t>
+      </w:r>
+      <w:r>
+        <w:t xml:space="preserve">: command: search and replace an old string with new string. </w:t>
+      </w:r>
+    </w:p>
+    <w:p>
+      <w:pPr>
+        <w:rPr>
+          <w:b/>
+        </w:rPr>
+      </w:pPr>
+      <w:r>
+        <w:t xml:space="preserve"> </w:t>
+      </w:r>
+      <w:r>
+        <w:t xml:space="preserve">        </w:t>
+      </w:r>
+      <w:r>
+        <w:rPr>
+          <w:b/>
+        </w:rPr>
+        <w:t>sed -</w:t>
+      </w:r>
+      <w:proofErr w:type="spellStart"/>
+      <w:r>
+        <w:rPr>
+          <w:b/>
+        </w:rPr>
+        <w:t>i</w:t>
+      </w:r>
+      <w:proofErr w:type="spellEnd"/>
+      <w:r>
+        <w:rPr>
+          <w:b/>
+        </w:rPr>
+        <w:t xml:space="preserve"> “s/old_string/new_string</w:t>
+      </w:r>
+      <w:proofErr w:type="gramStart"/>
+      <w:r>
+        <w:rPr>
+          <w:b/>
+        </w:rPr>
+        <w:t>/”</w:t>
+      </w:r>
+      <w:r>
+        <w:rPr>
+          <w:b/>
+        </w:rPr>
+        <w:t xml:space="preserve"> </w:t>
+      </w:r>
+      <w:r>
+        <w:rPr>
+          <w:b/>
+        </w:rPr>
+        <w:t xml:space="preserve"> input.txt</w:t>
+      </w:r>
+      <w:proofErr w:type="gramEnd"/>
+      <w:r>
+        <w:rPr>
+          <w:b/>
+        </w:rPr>
+        <w:t>.</w:t>
+      </w:r>
+    </w:p>
+    <w:p>
+      <w:r>
+        <w:t xml:space="preserve"> since, we did not give “/g” (global), this command only replaces </w:t>
+      </w:r>
+      <w:r>
+        <w:t xml:space="preserve">first occurrence in </w:t>
+      </w:r>
+      <w:r>
+        <w:t>each</w:t>
+      </w:r>
+      <w:r>
+        <w:t xml:space="preserve"> line with new string even though we have multiple occurrence in same line.</w:t>
+      </w:r>
+    </w:p>
+    <w:p>
+      <w:pPr>
+        <w:rPr>
+          <w:b/>
+          <w:u w:val="single"/>
+        </w:rPr>
+      </w:pPr>
+    </w:p>
+    <w:p>
+      <w:pPr>
+        <w:rPr>
+          <w:b/>
+          <w:u w:val="single"/>
+        </w:rPr>
+      </w:pPr>
+      <w:r>
+        <w:rPr>
+          <w:b/>
+          <w:noProof/>
+          <w:u w:val="single"/>
+        </w:rPr>
+        <w:drawing>
+          <wp:inline distT="0" distB="0" distL="0" distR="0" wp14:anchorId="26889BC8" wp14:editId="22CC4285">
+            <wp:extent cx="5760720" cy="2011680"/>
+            <wp:effectExtent l="0" t="0" r="0" b="7620"/>
+            <wp:docPr id="6" name="Picture 6"/>
+            <wp:cNvGraphicFramePr>
+              <a:graphicFrameLocks xmlns:a="http://schemas.openxmlformats.org/drawingml/2006/main" noChangeAspect="1"/>
+            </wp:cNvGraphicFramePr>
+            <a:graphic xmlns:a="http://schemas.openxmlformats.org/drawingml/2006/main">
+              <a:graphicData uri="http://schemas.openxmlformats.org/drawingml/2006/picture">
+                <pic:pic xmlns:pic="http://schemas.openxmlformats.org/drawingml/2006/picture">
+                  <pic:nvPicPr>
+                    <pic:cNvPr id="0" name="Picture 1"/>
+                    <pic:cNvPicPr>
+                      <a:picLocks noChangeAspect="1" noChangeArrowheads="1"/>
+                    </pic:cNvPicPr>
+                  </pic:nvPicPr>
+                  <pic:blipFill>
+                    <a:blip r:embed="rId11">
+                      <a:extLst>
+                        <a:ext uri="{28A0092B-C50C-407E-A947-70E740481C1C}">
+                          <a14:useLocalDpi xmlns:a14="http://schemas.microsoft.com/office/drawing/2010/main" val="0"/>
+                        </a:ext>
+                      </a:extLst>
+                    </a:blip>
+                    <a:srcRect/>
+                    <a:stretch>
+                      <a:fillRect/>
+                    </a:stretch>
+                  </pic:blipFill>
+                  <pic:spPr bwMode="auto">
+                    <a:xfrm>
+                      <a:off x="0" y="0"/>
+                      <a:ext cx="5760720" cy="2011680"/>
+                    </a:xfrm>
+                    <a:prstGeom prst="rect">
+                      <a:avLst/>
+                    </a:prstGeom>
+                    <a:noFill/>
+                    <a:ln>
+                      <a:noFill/>
+                    </a:ln>
+                  </pic:spPr>
+                </pic:pic>
+              </a:graphicData>
+            </a:graphic>
+          </wp:inline>
+        </w:drawing>
+      </w:r>
+    </w:p>
     <w:p/>
+    <w:p>
+      <w:pPr>
+        <w:pStyle w:val="Heading2"/>
+      </w:pPr>
+      <w:r>
+        <w:rPr>
+          <w:b/>
+        </w:rPr>
+        <w:t>Practice-3:</w:t>
+      </w:r>
+      <w:r>
+        <w:t xml:space="preserve"> search and replace with new string if matches with particular string</w:t>
+      </w:r>
+      <w:r>
+        <w:t>.</w:t>
+      </w:r>
+    </w:p>
+    <w:p/>
+    <w:p>
+      <w:r>
+        <w:t>sed -</w:t>
+      </w:r>
+      <w:proofErr w:type="spellStart"/>
+      <w:r>
+        <w:t>i</w:t>
+      </w:r>
+      <w:proofErr w:type="spellEnd"/>
+      <w:r>
+        <w:t xml:space="preserve"> -e "/match/s/old_string/new_string/g" file</w:t>
+      </w:r>
+    </w:p>
+    <w:p>
+      <w:r>
+        <w:rPr>
+          <w:noProof/>
+        </w:rPr>
+        <w:lastRenderedPageBreak/>
+        <w:drawing>
+          <wp:inline distT="0" distB="0" distL="0" distR="0" wp14:anchorId="62A4D672" wp14:editId="30840D67">
+            <wp:extent cx="5724525" cy="2085975"/>
+            <wp:effectExtent l="0" t="0" r="9525" b="9525"/>
+            <wp:docPr id="7" name="Picture 7"/>
+            <wp:cNvGraphicFramePr>
+              <a:graphicFrameLocks xmlns:a="http://schemas.openxmlformats.org/drawingml/2006/main" noChangeAspect="1"/>
+            </wp:cNvGraphicFramePr>
+            <a:graphic xmlns:a="http://schemas.openxmlformats.org/drawingml/2006/main">
+              <a:graphicData uri="http://schemas.openxmlformats.org/drawingml/2006/picture">
+                <pic:pic xmlns:pic="http://schemas.openxmlformats.org/drawingml/2006/picture">
+                  <pic:nvPicPr>
+                    <pic:cNvPr id="0" name="Picture 2"/>
+                    <pic:cNvPicPr>
+                      <a:picLocks noChangeAspect="1" noChangeArrowheads="1"/>
+                    </pic:cNvPicPr>
+                  </pic:nvPicPr>
+                  <pic:blipFill>
+                    <a:blip r:embed="rId12">
+                      <a:extLst>
+                        <a:ext uri="{28A0092B-C50C-407E-A947-70E740481C1C}">
+                          <a14:useLocalDpi xmlns:a14="http://schemas.microsoft.com/office/drawing/2010/main" val="0"/>
+                        </a:ext>
+                      </a:extLst>
+                    </a:blip>
+                    <a:srcRect/>
+                    <a:stretch>
+                      <a:fillRect/>
+                    </a:stretch>
+                  </pic:blipFill>
+                  <pic:spPr bwMode="auto">
+                    <a:xfrm>
+                      <a:off x="0" y="0"/>
+                      <a:ext cx="5724525" cy="2085975"/>
+                    </a:xfrm>
+                    <a:prstGeom prst="rect">
+                      <a:avLst/>
+                    </a:prstGeom>
+                    <a:noFill/>
+                    <a:ln>
+                      <a:noFill/>
+                    </a:ln>
+                  </pic:spPr>
+                </pic:pic>
+              </a:graphicData>
+            </a:graphic>
+          </wp:inline>
+        </w:drawing>
+      </w:r>
+      <w:bookmarkStart w:id="0" w:name="_GoBack"/>
+      <w:bookmarkEnd w:id="0"/>
+    </w:p>
     <w:sectPr>
       <w:pgSz w:w="11906" w:h="16838"/>
       <w:pgMar w:top="1440" w:right="1440" w:bottom="1440" w:left="1440" w:header="708" w:footer="708" w:gutter="0"/>

</xml_diff>

<commit_message>
add using while loop method
</commit_message>
<xml_diff>
--- a/Day4+Introduction to Scripting+Assigment+Work+06-04-2024.docx
+++ b/Day4+Introduction to Scripting+Assigment+Work+06-04-2024.docx
@@ -210,21 +210,32 @@
     <w:p/>
     <w:p>
       <w:pPr>
-        <w:rPr>
-          <w:b/>
-        </w:rPr>
-      </w:pPr>
-      <w:r>
-        <w:rPr>
-          <w:b/>
-        </w:rPr>
-        <w:t xml:space="preserve">Shell </w:t>
-      </w:r>
-      <w:r>
-        <w:rPr>
-          <w:b/>
-        </w:rPr>
-        <w:t>Script:</w:t>
+        <w:pStyle w:val="Heading3"/>
+        <w:numPr>
+          <w:ilvl w:val="0"/>
+          <w:numId w:val="5"/>
+        </w:numPr>
+      </w:pPr>
+      <w:r>
+        <w:lastRenderedPageBreak/>
+        <w:t xml:space="preserve">Using </w:t>
+      </w:r>
+      <w:bookmarkStart w:id="0" w:name="_GoBack"/>
+      <w:r>
+        <w:rPr>
+          <w:b/>
+        </w:rPr>
+        <w:t>for</w:t>
+      </w:r>
+      <w:r>
+        <w:t xml:space="preserve"> </w:t>
+      </w:r>
+      <w:bookmarkEnd w:id="0"/>
+      <w:r>
+        <w:t>Loop</w:t>
+      </w:r>
+      <w:r>
+        <w:t>:</w:t>
       </w:r>
     </w:p>
     <w:p>
@@ -232,7 +243,6 @@
         <w:rPr>
           <w:noProof/>
         </w:rPr>
-        <w:lastRenderedPageBreak/>
         <w:drawing>
           <wp:inline distT="0" distB="0" distL="0" distR="0" wp14:anchorId="0E6CD571" wp14:editId="004506C1">
             <wp:extent cx="5724525" cy="2447925"/>
@@ -602,7 +612,83 @@
         </w:drawing>
       </w:r>
     </w:p>
-    <w:p/>
+    <w:p>
+      <w:pPr>
+        <w:pStyle w:val="Heading3"/>
+        <w:numPr>
+          <w:ilvl w:val="0"/>
+          <w:numId w:val="5"/>
+        </w:numPr>
+      </w:pPr>
+      <w:r>
+        <w:lastRenderedPageBreak/>
+        <w:t xml:space="preserve">Using </w:t>
+      </w:r>
+      <w:r>
+        <w:rPr>
+          <w:b/>
+        </w:rPr>
+        <w:t>while</w:t>
+      </w:r>
+      <w:r>
+        <w:t xml:space="preserve"> loop:</w:t>
+      </w:r>
+    </w:p>
+    <w:p>
+      <w:r>
+        <w:rPr>
+          <w:noProof/>
+        </w:rPr>
+        <w:drawing>
+          <wp:inline distT="0" distB="0" distL="0" distR="0" wp14:anchorId="1EBA3E1F" wp14:editId="46A5D819">
+            <wp:extent cx="5760720" cy="4206240"/>
+            <wp:effectExtent l="0" t="0" r="0" b="3810"/>
+            <wp:docPr id="8" name="Picture 8"/>
+            <wp:cNvGraphicFramePr>
+              <a:graphicFrameLocks xmlns:a="http://schemas.openxmlformats.org/drawingml/2006/main" noChangeAspect="1"/>
+            </wp:cNvGraphicFramePr>
+            <a:graphic xmlns:a="http://schemas.openxmlformats.org/drawingml/2006/main">
+              <a:graphicData uri="http://schemas.openxmlformats.org/drawingml/2006/picture">
+                <pic:pic xmlns:pic="http://schemas.openxmlformats.org/drawingml/2006/picture">
+                  <pic:nvPicPr>
+                    <pic:cNvPr id="0" name="Picture 1"/>
+                    <pic:cNvPicPr>
+                      <a:picLocks noChangeAspect="1" noChangeArrowheads="1"/>
+                    </pic:cNvPicPr>
+                  </pic:nvPicPr>
+                  <pic:blipFill>
+                    <a:blip r:embed="rId10">
+                      <a:extLst>
+                        <a:ext uri="{28A0092B-C50C-407E-A947-70E740481C1C}">
+                          <a14:useLocalDpi xmlns:a14="http://schemas.microsoft.com/office/drawing/2010/main" val="0"/>
+                        </a:ext>
+                      </a:extLst>
+                    </a:blip>
+                    <a:srcRect/>
+                    <a:stretch>
+                      <a:fillRect/>
+                    </a:stretch>
+                  </pic:blipFill>
+                  <pic:spPr bwMode="auto">
+                    <a:xfrm>
+                      <a:off x="0" y="0"/>
+                      <a:ext cx="5760720" cy="4206240"/>
+                    </a:xfrm>
+                    <a:prstGeom prst="rect">
+                      <a:avLst/>
+                    </a:prstGeom>
+                    <a:noFill/>
+                    <a:ln>
+                      <a:noFill/>
+                    </a:ln>
+                  </pic:spPr>
+                </pic:pic>
+              </a:graphicData>
+            </a:graphic>
+          </wp:inline>
+        </w:drawing>
+      </w:r>
+    </w:p>
     <w:p>
       <w:pPr>
         <w:pStyle w:val="Heading1"/>
@@ -641,12 +727,21 @@
       <w:r>
         <w:t xml:space="preserve"> </w:t>
       </w:r>
+      <w:proofErr w:type="spellStart"/>
       <w:r>
         <w:rPr>
           <w:b/>
           <w:u w:val="single"/>
         </w:rPr>
-        <w:t>sed -</w:t>
+        <w:t>sed</w:t>
+      </w:r>
+      <w:proofErr w:type="spellEnd"/>
+      <w:r>
+        <w:rPr>
+          <w:b/>
+          <w:u w:val="single"/>
+        </w:rPr>
+        <w:t xml:space="preserve"> -</w:t>
       </w:r>
       <w:proofErr w:type="spellStart"/>
       <w:r>
@@ -662,21 +757,52 @@
           <w:b/>
           <w:u w:val="single"/>
         </w:rPr>
-        <w:t xml:space="preserve"> “s/old_string/new_string/g” input.txt</w:t>
-      </w:r>
-    </w:p>
-    <w:p>
-      <w:pPr>
+        <w:t xml:space="preserve"> “s/</w:t>
+      </w:r>
+      <w:proofErr w:type="spellStart"/>
+      <w:r>
         <w:rPr>
           <w:b/>
           <w:u w:val="single"/>
         </w:rPr>
+        <w:t>old_string</w:t>
+      </w:r>
+      <w:proofErr w:type="spellEnd"/>
+      <w:r>
+        <w:rPr>
+          <w:b/>
+          <w:u w:val="single"/>
+        </w:rPr>
+        <w:t>/</w:t>
+      </w:r>
+      <w:proofErr w:type="spellStart"/>
+      <w:r>
+        <w:rPr>
+          <w:b/>
+          <w:u w:val="single"/>
+        </w:rPr>
+        <w:t>new_string</w:t>
+      </w:r>
+      <w:proofErr w:type="spellEnd"/>
+      <w:r>
+        <w:rPr>
+          <w:b/>
+          <w:u w:val="single"/>
+        </w:rPr>
+        <w:t>/g” input.txt</w:t>
+      </w:r>
+    </w:p>
+    <w:p>
+      <w:pPr>
+        <w:rPr>
+          <w:b/>
+          <w:u w:val="single"/>
+        </w:rPr>
       </w:pPr>
       <w:r>
         <w:rPr>
           <w:noProof/>
         </w:rPr>
-        <w:lastRenderedPageBreak/>
         <w:drawing>
           <wp:inline distT="0" distB="0" distL="0" distR="0" wp14:anchorId="5963D791" wp14:editId="7E79B020">
             <wp:extent cx="5210175" cy="2276475"/>
@@ -695,7 +821,7 @@
                     </pic:cNvPicPr>
                   </pic:nvPicPr>
                   <pic:blipFill>
-                    <a:blip r:embed="rId10">
+                    <a:blip r:embed="rId11">
                       <a:extLst>
                         <a:ext uri="{28A0092B-C50C-407E-A947-70E740481C1C}">
                           <a14:useLocalDpi xmlns:a14="http://schemas.microsoft.com/office/drawing/2010/main" val="0"/>
@@ -740,61 +866,82 @@
         <w:pStyle w:val="Heading2"/>
       </w:pPr>
       <w:r>
-        <w:t>Practice-</w:t>
-      </w:r>
-      <w:r>
-        <w:t>2</w:t>
-      </w:r>
-      <w:r>
-        <w:t xml:space="preserve">: command: search and replace an old string with new string. </w:t>
-      </w:r>
-    </w:p>
-    <w:p>
-      <w:pPr>
-        <w:rPr>
-          <w:b/>
-        </w:rPr>
-      </w:pPr>
-      <w:r>
+        <w:t xml:space="preserve">Practice-2: command: search and replace an old string with new string. </w:t>
+      </w:r>
+    </w:p>
+    <w:p>
+      <w:pPr>
+        <w:rPr>
+          <w:b/>
+        </w:rPr>
+      </w:pPr>
+      <w:r>
+        <w:t xml:space="preserve">         </w:t>
+      </w:r>
+      <w:proofErr w:type="spellStart"/>
+      <w:r>
+        <w:rPr>
+          <w:b/>
+        </w:rPr>
+        <w:t>sed</w:t>
+      </w:r>
+      <w:proofErr w:type="spellEnd"/>
+      <w:r>
+        <w:rPr>
+          <w:b/>
+        </w:rPr>
+        <w:t xml:space="preserve"> -</w:t>
+      </w:r>
+      <w:proofErr w:type="spellStart"/>
+      <w:r>
+        <w:rPr>
+          <w:b/>
+        </w:rPr>
+        <w:t>i</w:t>
+      </w:r>
+      <w:proofErr w:type="spellEnd"/>
+      <w:r>
+        <w:rPr>
+          <w:b/>
+        </w:rPr>
+        <w:t xml:space="preserve"> “s/</w:t>
+      </w:r>
+      <w:proofErr w:type="spellStart"/>
+      <w:r>
+        <w:rPr>
+          <w:b/>
+        </w:rPr>
+        <w:t>old_string</w:t>
+      </w:r>
+      <w:proofErr w:type="spellEnd"/>
+      <w:r>
+        <w:rPr>
+          <w:b/>
+        </w:rPr>
+        <w:t>/</w:t>
+      </w:r>
+      <w:proofErr w:type="spellStart"/>
+      <w:r>
+        <w:rPr>
+          <w:b/>
+        </w:rPr>
+        <w:t>new_string</w:t>
+      </w:r>
+      <w:proofErr w:type="spellEnd"/>
+      <w:proofErr w:type="gramStart"/>
+      <w:r>
+        <w:rPr>
+          <w:b/>
+        </w:rPr>
+        <w:t>/”</w:t>
+      </w:r>
+      <w:r>
+        <w:rPr>
+          <w:b/>
+        </w:rPr>
         <w:t xml:space="preserve"> </w:t>
       </w:r>
       <w:r>
-        <w:t xml:space="preserve">        </w:t>
-      </w:r>
-      <w:r>
-        <w:rPr>
-          <w:b/>
-        </w:rPr>
-        <w:t>sed -</w:t>
-      </w:r>
-      <w:proofErr w:type="spellStart"/>
-      <w:r>
-        <w:rPr>
-          <w:b/>
-        </w:rPr>
-        <w:t>i</w:t>
-      </w:r>
-      <w:proofErr w:type="spellEnd"/>
-      <w:r>
-        <w:rPr>
-          <w:b/>
-        </w:rPr>
-        <w:t xml:space="preserve"> “s/old_string/new_string</w:t>
-      </w:r>
-      <w:proofErr w:type="gramStart"/>
-      <w:r>
-        <w:rPr>
-          <w:b/>
-        </w:rPr>
-        <w:t>/”</w:t>
-      </w:r>
-      <w:r>
-        <w:rPr>
-          <w:b/>
-        </w:rPr>
-        <w:t xml:space="preserve"> </w:t>
-      </w:r>
-      <w:r>
         <w:rPr>
           <w:b/>
         </w:rPr>
@@ -810,6 +957,7 @@
     </w:p>
     <w:p>
       <w:r>
+        <w:lastRenderedPageBreak/>
         <w:t xml:space="preserve"> since, we did not give “/g” (global), this command only replaces </w:t>
       </w:r>
       <w:r>
@@ -861,7 +1009,7 @@
                     </pic:cNvPicPr>
                   </pic:nvPicPr>
                   <pic:blipFill>
-                    <a:blip r:embed="rId11">
+                    <a:blip r:embed="rId12">
                       <a:extLst>
                         <a:ext uri="{28A0092B-C50C-407E-A947-70E740481C1C}">
                           <a14:useLocalDpi xmlns:a14="http://schemas.microsoft.com/office/drawing/2010/main" val="0"/>
@@ -913,16 +1061,37 @@
     </w:p>
     <w:p/>
     <w:p>
-      <w:r>
-        <w:t>sed -</w:t>
-      </w:r>
       <w:proofErr w:type="spellStart"/>
       <w:r>
+        <w:t>sed</w:t>
+      </w:r>
+      <w:proofErr w:type="spellEnd"/>
+      <w:r>
+        <w:t xml:space="preserve"> -</w:t>
+      </w:r>
+      <w:proofErr w:type="spellStart"/>
+      <w:r>
         <w:t>i</w:t>
       </w:r>
       <w:proofErr w:type="spellEnd"/>
       <w:r>
-        <w:t xml:space="preserve"> -e "/match/s/old_string/new_string/g" file</w:t>
+        <w:t xml:space="preserve"> -e "/match/s/</w:t>
+      </w:r>
+      <w:proofErr w:type="spellStart"/>
+      <w:r>
+        <w:t>old_string</w:t>
+      </w:r>
+      <w:proofErr w:type="spellEnd"/>
+      <w:r>
+        <w:t>/</w:t>
+      </w:r>
+      <w:proofErr w:type="spellStart"/>
+      <w:r>
+        <w:t>new_string</w:t>
+      </w:r>
+      <w:proofErr w:type="spellEnd"/>
+      <w:r>
+        <w:t>/g" file</w:t>
       </w:r>
     </w:p>
     <w:p>
@@ -930,7 +1099,6 @@
         <w:rPr>
           <w:noProof/>
         </w:rPr>
-        <w:lastRenderedPageBreak/>
         <w:drawing>
           <wp:inline distT="0" distB="0" distL="0" distR="0" wp14:anchorId="62A4D672" wp14:editId="30840D67">
             <wp:extent cx="5724525" cy="2085975"/>
@@ -949,7 +1117,7 @@
                     </pic:cNvPicPr>
                   </pic:nvPicPr>
                   <pic:blipFill>
-                    <a:blip r:embed="rId12">
+                    <a:blip r:embed="rId13">
                       <a:extLst>
                         <a:ext uri="{28A0092B-C50C-407E-A947-70E740481C1C}">
                           <a14:useLocalDpi xmlns:a14="http://schemas.microsoft.com/office/drawing/2010/main" val="0"/>
@@ -980,8 +1148,6 @@
           </wp:inline>
         </w:drawing>
       </w:r>
-      <w:bookmarkStart w:id="0" w:name="_GoBack"/>
-      <w:bookmarkEnd w:id="0"/>
     </w:p>
     <w:sectPr>
       <w:pgSz w:w="11906" w:h="16838"/>
@@ -1263,6 +1429,95 @@
     </w:lvl>
   </w:abstractNum>
   <w:abstractNum w:abstractNumId="3" w15:restartNumberingAfterBreak="0">
+    <w:nsid w:val="3D360443"/>
+    <w:multiLevelType w:val="hybridMultilevel"/>
+    <w:tmpl w:val="B5D421AE"/>
+    <w:lvl w:ilvl="0" w:tplc="40090017">
+      <w:start w:val="1"/>
+      <w:numFmt w:val="lowerLetter"/>
+      <w:lvlText w:val="%1)"/>
+      <w:lvlJc w:val="left"/>
+      <w:pPr>
+        <w:ind w:left="720" w:hanging="360"/>
+      </w:pPr>
+      <w:rPr>
+        <w:rFonts w:hint="default"/>
+      </w:rPr>
+    </w:lvl>
+    <w:lvl w:ilvl="1" w:tplc="40090019" w:tentative="1">
+      <w:start w:val="1"/>
+      <w:numFmt w:val="lowerLetter"/>
+      <w:lvlText w:val="%2."/>
+      <w:lvlJc w:val="left"/>
+      <w:pPr>
+        <w:ind w:left="1440" w:hanging="360"/>
+      </w:pPr>
+    </w:lvl>
+    <w:lvl w:ilvl="2" w:tplc="4009001B" w:tentative="1">
+      <w:start w:val="1"/>
+      <w:numFmt w:val="lowerRoman"/>
+      <w:lvlText w:val="%3."/>
+      <w:lvlJc w:val="right"/>
+      <w:pPr>
+        <w:ind w:left="2160" w:hanging="180"/>
+      </w:pPr>
+    </w:lvl>
+    <w:lvl w:ilvl="3" w:tplc="4009000F" w:tentative="1">
+      <w:start w:val="1"/>
+      <w:numFmt w:val="decimal"/>
+      <w:lvlText w:val="%4."/>
+      <w:lvlJc w:val="left"/>
+      <w:pPr>
+        <w:ind w:left="2880" w:hanging="360"/>
+      </w:pPr>
+    </w:lvl>
+    <w:lvl w:ilvl="4" w:tplc="40090019" w:tentative="1">
+      <w:start w:val="1"/>
+      <w:numFmt w:val="lowerLetter"/>
+      <w:lvlText w:val="%5."/>
+      <w:lvlJc w:val="left"/>
+      <w:pPr>
+        <w:ind w:left="3600" w:hanging="360"/>
+      </w:pPr>
+    </w:lvl>
+    <w:lvl w:ilvl="5" w:tplc="4009001B" w:tentative="1">
+      <w:start w:val="1"/>
+      <w:numFmt w:val="lowerRoman"/>
+      <w:lvlText w:val="%6."/>
+      <w:lvlJc w:val="right"/>
+      <w:pPr>
+        <w:ind w:left="4320" w:hanging="180"/>
+      </w:pPr>
+    </w:lvl>
+    <w:lvl w:ilvl="6" w:tplc="4009000F" w:tentative="1">
+      <w:start w:val="1"/>
+      <w:numFmt w:val="decimal"/>
+      <w:lvlText w:val="%7."/>
+      <w:lvlJc w:val="left"/>
+      <w:pPr>
+        <w:ind w:left="5040" w:hanging="360"/>
+      </w:pPr>
+    </w:lvl>
+    <w:lvl w:ilvl="7" w:tplc="40090019" w:tentative="1">
+      <w:start w:val="1"/>
+      <w:numFmt w:val="lowerLetter"/>
+      <w:lvlText w:val="%8."/>
+      <w:lvlJc w:val="left"/>
+      <w:pPr>
+        <w:ind w:left="5760" w:hanging="360"/>
+      </w:pPr>
+    </w:lvl>
+    <w:lvl w:ilvl="8" w:tplc="4009001B" w:tentative="1">
+      <w:start w:val="1"/>
+      <w:numFmt w:val="lowerRoman"/>
+      <w:lvlText w:val="%9."/>
+      <w:lvlJc w:val="right"/>
+      <w:pPr>
+        <w:ind w:left="6480" w:hanging="180"/>
+      </w:pPr>
+    </w:lvl>
+  </w:abstractNum>
+  <w:abstractNum w:abstractNumId="4" w15:restartNumberingAfterBreak="0">
     <w:nsid w:val="3DE70EF3"/>
     <w:multiLevelType w:val="hybridMultilevel"/>
     <w:tmpl w:val="475C207C"/>
@@ -1361,6 +1616,9 @@
     <w:abstractNumId w:val="1"/>
   </w:num>
   <w:num w:numId="4">
+    <w:abstractNumId w:val="4"/>
+  </w:num>
+  <w:num w:numId="5">
     <w:abstractNumId w:val="3"/>
   </w:num>
 </w:numbering>
@@ -1807,6 +2065,28 @@
       <w:szCs w:val="26"/>
     </w:rPr>
   </w:style>
+  <w:style w:type="paragraph" w:styleId="Heading3">
+    <w:name w:val="heading 3"/>
+    <w:basedOn w:val="Normal"/>
+    <w:next w:val="Normal"/>
+    <w:link w:val="Heading3Char"/>
+    <w:uiPriority w:val="9"/>
+    <w:unhideWhenUsed/>
+    <w:qFormat/>
+    <w:rsid w:val="00AF61B4"/>
+    <w:pPr>
+      <w:keepNext/>
+      <w:keepLines/>
+      <w:spacing w:before="40" w:after="0"/>
+      <w:outlineLvl w:val="2"/>
+    </w:pPr>
+    <w:rPr>
+      <w:rFonts w:asciiTheme="majorHAnsi" w:eastAsiaTheme="majorEastAsia" w:hAnsiTheme="majorHAnsi" w:cstheme="majorBidi"/>
+      <w:color w:val="1F3763" w:themeColor="accent1" w:themeShade="7F"/>
+      <w:sz w:val="24"/>
+      <w:szCs w:val="24"/>
+    </w:rPr>
+  </w:style>
   <w:style w:type="character" w:default="1" w:styleId="DefaultParagraphFont">
     <w:name w:val="Default Paragraph Font"/>
     <w:uiPriority w:val="1"/>
@@ -1966,6 +2246,19 @@
     <w:name w:val="hljs-string"/>
     <w:basedOn w:val="DefaultParagraphFont"/>
     <w:rsid w:val="006D47A8"/>
+  </w:style>
+  <w:style w:type="character" w:customStyle="1" w:styleId="Heading3Char">
+    <w:name w:val="Heading 3 Char"/>
+    <w:basedOn w:val="DefaultParagraphFont"/>
+    <w:link w:val="Heading3"/>
+    <w:uiPriority w:val="9"/>
+    <w:rsid w:val="00AF61B4"/>
+    <w:rPr>
+      <w:rFonts w:asciiTheme="majorHAnsi" w:eastAsiaTheme="majorEastAsia" w:hAnsiTheme="majorHAnsi" w:cstheme="majorBidi"/>
+      <w:color w:val="1F3763" w:themeColor="accent1" w:themeShade="7F"/>
+      <w:sz w:val="24"/>
+      <w:szCs w:val="24"/>
+    </w:rPr>
   </w:style>
 </w:styles>
 </file>

</xml_diff>